<commit_message>
Ajuse no documento de visão.
</commit_message>
<xml_diff>
--- a/Visao.docx
+++ b/Visao.docx
@@ -4,7 +4,7 @@
   <w:body>
     <w:p>
       <w:pPr>
-        <w:jc w:val="center"/>
+        <w:jc w:val="both"/>
         <w:rPr>
           <w:sz w:val="40"/>
           <w:szCs w:val="40"/>
@@ -21,39 +21,141 @@
     <w:p>
       <w:pPr>
         <w:pStyle w:val="titulo"/>
+        <w:jc w:val="both"/>
       </w:pPr>
       <w:r>
         <w:t>Versão 1.0.0</w:t>
       </w:r>
     </w:p>
-    <w:p/>
-    <w:p/>
-    <w:p/>
-    <w:p/>
-    <w:p/>
-    <w:p/>
-    <w:p/>
-    <w:p/>
-    <w:p/>
-    <w:p/>
-    <w:p/>
-    <w:p/>
-    <w:p/>
-    <w:p/>
-    <w:p/>
-    <w:p/>
-    <w:p/>
-    <w:p/>
-    <w:p/>
-    <w:p/>
-    <w:p/>
-    <w:p/>
-    <w:p/>
-    <w:p/>
-    <w:p/>
+    <w:p>
+      <w:pPr>
+        <w:jc w:val="both"/>
+      </w:pPr>
+    </w:p>
+    <w:p>
+      <w:pPr>
+        <w:jc w:val="both"/>
+      </w:pPr>
+    </w:p>
+    <w:p>
+      <w:pPr>
+        <w:jc w:val="both"/>
+      </w:pPr>
+    </w:p>
+    <w:p>
+      <w:pPr>
+        <w:jc w:val="both"/>
+      </w:pPr>
+    </w:p>
+    <w:p>
+      <w:pPr>
+        <w:jc w:val="both"/>
+      </w:pPr>
+    </w:p>
+    <w:p>
+      <w:pPr>
+        <w:jc w:val="both"/>
+      </w:pPr>
+    </w:p>
+    <w:p>
+      <w:pPr>
+        <w:jc w:val="both"/>
+      </w:pPr>
+    </w:p>
+    <w:p>
+      <w:pPr>
+        <w:jc w:val="both"/>
+      </w:pPr>
+    </w:p>
+    <w:p>
+      <w:pPr>
+        <w:jc w:val="both"/>
+      </w:pPr>
+    </w:p>
+    <w:p>
+      <w:pPr>
+        <w:jc w:val="both"/>
+      </w:pPr>
+    </w:p>
+    <w:p>
+      <w:pPr>
+        <w:jc w:val="both"/>
+      </w:pPr>
+    </w:p>
+    <w:p>
+      <w:pPr>
+        <w:jc w:val="both"/>
+      </w:pPr>
+    </w:p>
+    <w:p>
+      <w:pPr>
+        <w:jc w:val="both"/>
+      </w:pPr>
+    </w:p>
+    <w:p>
+      <w:pPr>
+        <w:jc w:val="both"/>
+      </w:pPr>
+    </w:p>
+    <w:p>
+      <w:pPr>
+        <w:jc w:val="both"/>
+      </w:pPr>
+    </w:p>
+    <w:p>
+      <w:pPr>
+        <w:jc w:val="both"/>
+      </w:pPr>
+    </w:p>
+    <w:p>
+      <w:pPr>
+        <w:jc w:val="both"/>
+      </w:pPr>
+    </w:p>
+    <w:p>
+      <w:pPr>
+        <w:jc w:val="both"/>
+      </w:pPr>
+    </w:p>
+    <w:p>
+      <w:pPr>
+        <w:jc w:val="both"/>
+      </w:pPr>
+    </w:p>
+    <w:p>
+      <w:pPr>
+        <w:jc w:val="both"/>
+      </w:pPr>
+    </w:p>
+    <w:p>
+      <w:pPr>
+        <w:jc w:val="both"/>
+      </w:pPr>
+    </w:p>
+    <w:p>
+      <w:pPr>
+        <w:jc w:val="both"/>
+      </w:pPr>
+    </w:p>
+    <w:p>
+      <w:pPr>
+        <w:jc w:val="both"/>
+      </w:pPr>
+    </w:p>
+    <w:p>
+      <w:pPr>
+        <w:jc w:val="both"/>
+      </w:pPr>
+    </w:p>
+    <w:p>
+      <w:pPr>
+        <w:jc w:val="both"/>
+      </w:pPr>
+    </w:p>
     <w:p>
       <w:pPr>
         <w:pStyle w:val="titulo"/>
+        <w:jc w:val="both"/>
       </w:pPr>
       <w:r>
         <w:lastRenderedPageBreak/>
@@ -79,7 +181,7 @@
           </w:tcPr>
           <w:p>
             <w:pPr>
-              <w:jc w:val="center"/>
+              <w:jc w:val="both"/>
             </w:pPr>
             <w:r>
               <w:t>Data</w:t>
@@ -92,7 +194,7 @@
           </w:tcPr>
           <w:p>
             <w:pPr>
-              <w:jc w:val="center"/>
+              <w:jc w:val="both"/>
             </w:pPr>
             <w:r>
               <w:t>Versão</w:t>
@@ -105,7 +207,7 @@
           </w:tcPr>
           <w:p>
             <w:pPr>
-              <w:jc w:val="center"/>
+              <w:jc w:val="both"/>
             </w:pPr>
             <w:r>
               <w:t>Descrição</w:t>
@@ -118,7 +220,7 @@
           </w:tcPr>
           <w:p>
             <w:pPr>
-              <w:jc w:val="center"/>
+              <w:jc w:val="both"/>
             </w:pPr>
             <w:r>
               <w:t>Autor</w:t>
@@ -132,6 +234,9 @@
             <w:tcW w:w="1728" w:type="dxa"/>
           </w:tcPr>
           <w:p>
+            <w:pPr>
+              <w:jc w:val="both"/>
+            </w:pPr>
             <w:r>
               <w:t>10/06/2016</w:t>
             </w:r>
@@ -142,6 +247,9 @@
             <w:tcW w:w="1729" w:type="dxa"/>
           </w:tcPr>
           <w:p>
+            <w:pPr>
+              <w:jc w:val="both"/>
+            </w:pPr>
             <w:r>
               <w:t>1.0.0</w:t>
             </w:r>
@@ -152,6 +260,9 @@
             <w:tcW w:w="1729" w:type="dxa"/>
           </w:tcPr>
           <w:p>
+            <w:pPr>
+              <w:jc w:val="both"/>
+            </w:pPr>
             <w:r>
               <w:t>Elaboração do documento</w:t>
             </w:r>
@@ -162,6 +273,9 @@
             <w:tcW w:w="3458" w:type="dxa"/>
           </w:tcPr>
           <w:p>
+            <w:pPr>
+              <w:jc w:val="both"/>
+            </w:pPr>
             <w:r>
               <w:t>Laerton Marques de Figueiredo</w:t>
             </w:r>
@@ -173,25 +287,53 @@
           <w:tcPr>
             <w:tcW w:w="1728" w:type="dxa"/>
           </w:tcPr>
-          <w:p/>
+          <w:p>
+            <w:pPr>
+              <w:jc w:val="both"/>
+            </w:pPr>
+            <w:r>
+              <w:t>11/06/2016</w:t>
+            </w:r>
+          </w:p>
         </w:tc>
         <w:tc>
           <w:tcPr>
             <w:tcW w:w="1729" w:type="dxa"/>
           </w:tcPr>
-          <w:p/>
+          <w:p>
+            <w:pPr>
+              <w:jc w:val="both"/>
+            </w:pPr>
+            <w:r>
+              <w:t>1.0.1</w:t>
+            </w:r>
+          </w:p>
         </w:tc>
         <w:tc>
           <w:tcPr>
             <w:tcW w:w="1729" w:type="dxa"/>
           </w:tcPr>
-          <w:p/>
+          <w:p>
+            <w:pPr>
+              <w:jc w:val="both"/>
+            </w:pPr>
+            <w:r>
+              <w:t>Divisão das tarefas</w:t>
+            </w:r>
+          </w:p>
         </w:tc>
         <w:tc>
           <w:tcPr>
             <w:tcW w:w="3458" w:type="dxa"/>
           </w:tcPr>
-          <w:p/>
+          <w:p>
+            <w:pPr>
+              <w:jc w:val="both"/>
+            </w:pPr>
+            <w:r>
+              <w:t>Laerton Marques de Figueiredo</w:t>
+            </w:r>
+          </w:p>
         </w:tc>
       </w:tr>
       <w:tr>
@@ -199,25 +341,41 @@
           <w:tcPr>
             <w:tcW w:w="1728" w:type="dxa"/>
           </w:tcPr>
-          <w:p/>
+          <w:p>
+            <w:pPr>
+              <w:jc w:val="both"/>
+            </w:pPr>
+          </w:p>
         </w:tc>
         <w:tc>
           <w:tcPr>
             <w:tcW w:w="1729" w:type="dxa"/>
           </w:tcPr>
-          <w:p/>
+          <w:p>
+            <w:pPr>
+              <w:jc w:val="both"/>
+            </w:pPr>
+          </w:p>
         </w:tc>
         <w:tc>
           <w:tcPr>
             <w:tcW w:w="1729" w:type="dxa"/>
           </w:tcPr>
-          <w:p/>
+          <w:p>
+            <w:pPr>
+              <w:jc w:val="both"/>
+            </w:pPr>
+          </w:p>
         </w:tc>
         <w:tc>
           <w:tcPr>
             <w:tcW w:w="3458" w:type="dxa"/>
           </w:tcPr>
-          <w:p/>
+          <w:p>
+            <w:pPr>
+              <w:jc w:val="both"/>
+            </w:pPr>
+          </w:p>
         </w:tc>
       </w:tr>
       <w:tr>
@@ -225,25 +383,41 @@
           <w:tcPr>
             <w:tcW w:w="1728" w:type="dxa"/>
           </w:tcPr>
-          <w:p/>
+          <w:p>
+            <w:pPr>
+              <w:jc w:val="both"/>
+            </w:pPr>
+          </w:p>
         </w:tc>
         <w:tc>
           <w:tcPr>
             <w:tcW w:w="1729" w:type="dxa"/>
           </w:tcPr>
-          <w:p/>
+          <w:p>
+            <w:pPr>
+              <w:jc w:val="both"/>
+            </w:pPr>
+          </w:p>
         </w:tc>
         <w:tc>
           <w:tcPr>
             <w:tcW w:w="1729" w:type="dxa"/>
           </w:tcPr>
-          <w:p/>
+          <w:p>
+            <w:pPr>
+              <w:jc w:val="both"/>
+            </w:pPr>
+          </w:p>
         </w:tc>
         <w:tc>
           <w:tcPr>
             <w:tcW w:w="3458" w:type="dxa"/>
           </w:tcPr>
-          <w:p/>
+          <w:p>
+            <w:pPr>
+              <w:jc w:val="both"/>
+            </w:pPr>
+          </w:p>
         </w:tc>
       </w:tr>
       <w:tr>
@@ -251,54 +425,162 @@
           <w:tcPr>
             <w:tcW w:w="1728" w:type="dxa"/>
           </w:tcPr>
-          <w:p/>
+          <w:p>
+            <w:pPr>
+              <w:jc w:val="both"/>
+            </w:pPr>
+          </w:p>
         </w:tc>
         <w:tc>
           <w:tcPr>
             <w:tcW w:w="1729" w:type="dxa"/>
           </w:tcPr>
-          <w:p/>
+          <w:p>
+            <w:pPr>
+              <w:jc w:val="both"/>
+            </w:pPr>
+          </w:p>
         </w:tc>
         <w:tc>
           <w:tcPr>
             <w:tcW w:w="1729" w:type="dxa"/>
           </w:tcPr>
-          <w:p/>
+          <w:p>
+            <w:pPr>
+              <w:jc w:val="both"/>
+            </w:pPr>
+          </w:p>
         </w:tc>
         <w:tc>
           <w:tcPr>
             <w:tcW w:w="3458" w:type="dxa"/>
           </w:tcPr>
-          <w:p/>
+          <w:p>
+            <w:pPr>
+              <w:jc w:val="both"/>
+            </w:pPr>
+          </w:p>
         </w:tc>
       </w:tr>
     </w:tbl>
-    <w:p/>
-    <w:p/>
-    <w:p/>
-    <w:p/>
-    <w:p/>
-    <w:p/>
-    <w:p/>
-    <w:p/>
-    <w:p/>
-    <w:p/>
-    <w:p/>
-    <w:p/>
-    <w:p/>
-    <w:p/>
-    <w:p/>
-    <w:p/>
-    <w:p/>
-    <w:p/>
-    <w:p/>
-    <w:p/>
-    <w:p/>
-    <w:p/>
-    <w:p/>
-    <w:p>
-      <w:pPr>
-        <w:jc w:val="center"/>
+    <w:p>
+      <w:pPr>
+        <w:jc w:val="both"/>
+      </w:pPr>
+    </w:p>
+    <w:p>
+      <w:pPr>
+        <w:jc w:val="both"/>
+      </w:pPr>
+    </w:p>
+    <w:p>
+      <w:pPr>
+        <w:jc w:val="both"/>
+      </w:pPr>
+    </w:p>
+    <w:p>
+      <w:pPr>
+        <w:jc w:val="both"/>
+      </w:pPr>
+    </w:p>
+    <w:p>
+      <w:pPr>
+        <w:jc w:val="both"/>
+      </w:pPr>
+    </w:p>
+    <w:p>
+      <w:pPr>
+        <w:jc w:val="both"/>
+      </w:pPr>
+    </w:p>
+    <w:p>
+      <w:pPr>
+        <w:jc w:val="both"/>
+      </w:pPr>
+    </w:p>
+    <w:p>
+      <w:pPr>
+        <w:jc w:val="both"/>
+      </w:pPr>
+    </w:p>
+    <w:p>
+      <w:pPr>
+        <w:jc w:val="both"/>
+      </w:pPr>
+    </w:p>
+    <w:p>
+      <w:pPr>
+        <w:jc w:val="both"/>
+      </w:pPr>
+    </w:p>
+    <w:p>
+      <w:pPr>
+        <w:jc w:val="both"/>
+      </w:pPr>
+    </w:p>
+    <w:p>
+      <w:pPr>
+        <w:jc w:val="both"/>
+      </w:pPr>
+    </w:p>
+    <w:p>
+      <w:pPr>
+        <w:jc w:val="both"/>
+      </w:pPr>
+    </w:p>
+    <w:p>
+      <w:pPr>
+        <w:jc w:val="both"/>
+      </w:pPr>
+    </w:p>
+    <w:p>
+      <w:pPr>
+        <w:jc w:val="both"/>
+      </w:pPr>
+    </w:p>
+    <w:p>
+      <w:pPr>
+        <w:jc w:val="both"/>
+      </w:pPr>
+    </w:p>
+    <w:p>
+      <w:pPr>
+        <w:jc w:val="both"/>
+      </w:pPr>
+    </w:p>
+    <w:p>
+      <w:pPr>
+        <w:jc w:val="both"/>
+      </w:pPr>
+    </w:p>
+    <w:p>
+      <w:pPr>
+        <w:jc w:val="both"/>
+      </w:pPr>
+    </w:p>
+    <w:p>
+      <w:pPr>
+        <w:jc w:val="both"/>
+      </w:pPr>
+    </w:p>
+    <w:p>
+      <w:pPr>
+        <w:jc w:val="both"/>
+      </w:pPr>
+    </w:p>
+    <w:p>
+      <w:pPr>
+        <w:jc w:val="both"/>
+      </w:pPr>
+    </w:p>
+    <w:p>
+      <w:pPr>
+        <w:jc w:val="both"/>
+      </w:pPr>
+    </w:p>
+    <w:p>
+      <w:pPr>
+        <w:jc w:val="both"/>
         <w:rPr>
           <w:b/>
           <w:sz w:val="44"/>
@@ -317,6 +599,7 @@
     <w:p>
       <w:pPr>
         <w:pStyle w:val="Menu"/>
+        <w:jc w:val="both"/>
       </w:pPr>
       <w:r>
         <w:t>Introdução</w:t>
@@ -359,6 +642,7 @@
     <w:p>
       <w:pPr>
         <w:pStyle w:val="Submenu"/>
+        <w:jc w:val="both"/>
       </w:pPr>
       <w:r>
         <w:t>Visão geral do documento</w:t>
@@ -367,6 +651,7 @@
     <w:p>
       <w:pPr>
         <w:pStyle w:val="Paragrafo"/>
+        <w:jc w:val="both"/>
       </w:pPr>
       <w:r>
         <w:t>Além desta seção introdutória, as seções seguintes  estão organizadas como descrição abaixo.</w:t>
@@ -375,6 +660,7 @@
     <w:p>
       <w:pPr>
         <w:pStyle w:val="Paragrafo"/>
+        <w:jc w:val="both"/>
       </w:pPr>
       <w:r>
         <w:rPr>
@@ -389,6 +675,7 @@
     <w:p>
       <w:pPr>
         <w:pStyle w:val="Paragrafo"/>
+        <w:jc w:val="both"/>
       </w:pPr>
       <w:r>
         <w:rPr>
@@ -403,6 +690,7 @@
     <w:p>
       <w:pPr>
         <w:pStyle w:val="Paragrafo"/>
+        <w:jc w:val="both"/>
       </w:pPr>
       <w:r>
         <w:rPr>
@@ -417,6 +705,7 @@
     <w:p>
       <w:pPr>
         <w:pStyle w:val="Paragrafo"/>
+        <w:jc w:val="both"/>
       </w:pPr>
       <w:r>
         <w:rPr>
@@ -432,6 +721,7 @@
       <w:pPr>
         <w:pStyle w:val="Submenu"/>
         <w:ind w:left="858"/>
+        <w:jc w:val="both"/>
       </w:pPr>
       <w:r>
         <w:t>Prioridade dos requisitos</w:t>
@@ -440,6 +730,7 @@
     <w:p>
       <w:pPr>
         <w:pStyle w:val="Paragrafo"/>
+        <w:jc w:val="both"/>
       </w:pPr>
       <w:r>
         <w:t>Para estabelecer a prioridade dos requisitos foram adotados as denominações :</w:t>
@@ -448,6 +739,7 @@
     <w:p>
       <w:pPr>
         <w:pStyle w:val="Paragrafo"/>
+        <w:jc w:val="both"/>
       </w:pPr>
       <w:r>
         <w:rPr>
@@ -462,6 +754,7 @@
     <w:p>
       <w:pPr>
         <w:pStyle w:val="Paragrafo"/>
+        <w:jc w:val="both"/>
       </w:pPr>
       <w:r>
         <w:rPr>
@@ -476,6 +769,7 @@
     <w:p>
       <w:pPr>
         <w:pStyle w:val="Paragrafo"/>
+        <w:jc w:val="both"/>
       </w:pPr>
       <w:r>
         <w:rPr>
@@ -494,6 +788,7 @@
     <w:p>
       <w:pPr>
         <w:pStyle w:val="Menu"/>
+        <w:jc w:val="both"/>
       </w:pPr>
       <w:r>
         <w:t>Descrição geral do sistema</w:t>
@@ -502,6 +797,7 @@
     <w:p>
       <w:pPr>
         <w:pStyle w:val="Paragrafo"/>
+        <w:jc w:val="both"/>
       </w:pPr>
       <w:r>
         <w:t>Nossa aplicação Sr.Estoque vem oferecer ao usuário a possibilidade de controle do estoque dos produtos que nele forem cadastrado, controlando os lançamentos de entrada de saída dos produtos de maneira simples e fácil. O mesmos poderá disponibilizar ao usuário a quantidade de cada item cadastrado seja de modo individual ou geral de todos os itens.</w:t>
@@ -510,11 +806,13 @@
     <w:p>
       <w:pPr>
         <w:pStyle w:val="Paragrafo"/>
+        <w:jc w:val="both"/>
       </w:pPr>
     </w:p>
     <w:p>
       <w:pPr>
         <w:pStyle w:val="Menu"/>
+        <w:jc w:val="both"/>
       </w:pPr>
       <w:r>
         <w:t>Requisitos</w:t>
@@ -526,6 +824,7 @@
     <w:p>
       <w:pPr>
         <w:pStyle w:val="Submenu"/>
+        <w:jc w:val="both"/>
       </w:pPr>
       <w:r>
         <w:t>Legenda:</w:t>
@@ -539,6 +838,7 @@
           <w:numId w:val="0"/>
         </w:numPr>
         <w:ind w:left="792"/>
+        <w:jc w:val="both"/>
       </w:pPr>
     </w:p>
     <w:p>
@@ -549,6 +849,7 @@
           <w:numId w:val="0"/>
         </w:numPr>
         <w:ind w:left="792"/>
+        <w:jc w:val="both"/>
       </w:pPr>
       <w:r>
         <w:t>[RFXXX] =&gt; RF = Requisito Funcional  XXX = Número do requisito</w:t>
@@ -562,6 +863,7 @@
           <w:numId w:val="0"/>
         </w:numPr>
         <w:ind w:left="792"/>
+        <w:jc w:val="both"/>
       </w:pPr>
       <w:r>
         <w:t>[RNXXX] =&gt; RN = Requisito Não Funcional  XXX = Número do requisito</w:t>
@@ -575,6 +877,7 @@
           <w:numId w:val="0"/>
         </w:numPr>
         <w:ind w:left="792"/>
+        <w:jc w:val="both"/>
       </w:pPr>
     </w:p>
     <w:p>
@@ -585,11 +888,13 @@
           <w:numId w:val="0"/>
         </w:numPr>
         <w:ind w:left="792"/>
+        <w:jc w:val="both"/>
       </w:pPr>
     </w:p>
     <w:p>
       <w:pPr>
         <w:pStyle w:val="Submenu"/>
+        <w:jc w:val="both"/>
       </w:pPr>
       <w:r>
         <w:t xml:space="preserve">Cadastro </w:t>
@@ -598,6 +903,7 @@
     <w:p>
       <w:pPr>
         <w:pStyle w:val="casos"/>
+        <w:jc w:val="both"/>
       </w:pPr>
       <w:r>
         <w:t xml:space="preserve">[RF001] </w:t>
@@ -614,6 +920,7 @@
     <w:p>
       <w:pPr>
         <w:pStyle w:val="linhacaso"/>
+        <w:jc w:val="both"/>
       </w:pPr>
       <w:r>
         <w:rPr>
@@ -637,6 +944,7 @@
     <w:p>
       <w:pPr>
         <w:pStyle w:val="linhacaso"/>
+        <w:jc w:val="both"/>
       </w:pPr>
       <w:r>
         <w:rPr>
@@ -651,6 +959,7 @@
     <w:p>
       <w:pPr>
         <w:pStyle w:val="linhacaso"/>
+        <w:jc w:val="both"/>
       </w:pPr>
       <w:r>
         <w:rPr>
@@ -665,6 +974,7 @@
     <w:p>
       <w:pPr>
         <w:pStyle w:val="linhacaso"/>
+        <w:jc w:val="both"/>
       </w:pPr>
       <w:r>
         <w:rPr>
@@ -679,6 +989,7 @@
     <w:p>
       <w:pPr>
         <w:pStyle w:val="Submenu"/>
+        <w:jc w:val="both"/>
       </w:pPr>
       <w:r>
         <w:t xml:space="preserve">Lançamentos </w:t>
@@ -687,6 +998,7 @@
     <w:p>
       <w:pPr>
         <w:pStyle w:val="casos"/>
+        <w:jc w:val="both"/>
       </w:pPr>
       <w:r>
         <w:t>[RF002] Lançar entrada</w:t>
@@ -695,6 +1007,7 @@
     <w:p>
       <w:pPr>
         <w:pStyle w:val="linhacaso"/>
+        <w:jc w:val="both"/>
       </w:pPr>
       <w:r>
         <w:rPr>
@@ -709,6 +1022,7 @@
     <w:p>
       <w:pPr>
         <w:pStyle w:val="linhacaso"/>
+        <w:jc w:val="both"/>
       </w:pPr>
       <w:r>
         <w:rPr>
@@ -723,6 +1037,7 @@
     <w:p>
       <w:pPr>
         <w:pStyle w:val="linhacaso"/>
+        <w:jc w:val="both"/>
       </w:pPr>
       <w:r>
         <w:rPr>
@@ -737,6 +1052,7 @@
     <w:p>
       <w:pPr>
         <w:pStyle w:val="linhacaso"/>
+        <w:jc w:val="both"/>
       </w:pPr>
       <w:r>
         <w:rPr>
@@ -752,6 +1068,7 @@
     <w:p>
       <w:pPr>
         <w:pStyle w:val="casos"/>
+        <w:jc w:val="both"/>
       </w:pPr>
       <w:r>
         <w:t>[RF003] Lançar Saída</w:t>
@@ -760,6 +1077,7 @@
     <w:p>
       <w:pPr>
         <w:pStyle w:val="linhacaso"/>
+        <w:jc w:val="both"/>
       </w:pPr>
       <w:r>
         <w:rPr>
@@ -774,6 +1092,7 @@
     <w:p>
       <w:pPr>
         <w:pStyle w:val="linhacaso"/>
+        <w:jc w:val="both"/>
       </w:pPr>
       <w:r>
         <w:rPr>
@@ -788,6 +1107,7 @@
     <w:p>
       <w:pPr>
         <w:pStyle w:val="linhacaso"/>
+        <w:jc w:val="both"/>
       </w:pPr>
       <w:r>
         <w:rPr>
@@ -802,6 +1122,7 @@
     <w:p>
       <w:pPr>
         <w:pStyle w:val="linhacaso"/>
+        <w:jc w:val="both"/>
       </w:pPr>
       <w:r>
         <w:rPr>
@@ -816,6 +1137,7 @@
     <w:p>
       <w:pPr>
         <w:pStyle w:val="linhacaso"/>
+        <w:jc w:val="both"/>
       </w:pPr>
       <w:r>
         <w:rPr>
@@ -830,6 +1152,7 @@
     <w:p>
       <w:pPr>
         <w:pStyle w:val="Submenu"/>
+        <w:jc w:val="both"/>
       </w:pPr>
       <w:r>
         <w:t>Consultas</w:t>
@@ -838,6 +1161,7 @@
     <w:p>
       <w:pPr>
         <w:pStyle w:val="casos"/>
+        <w:jc w:val="both"/>
       </w:pPr>
       <w:r>
         <w:t>[RF004</w:t>
@@ -849,6 +1173,7 @@
     <w:p>
       <w:pPr>
         <w:pStyle w:val="linhacaso"/>
+        <w:jc w:val="both"/>
       </w:pPr>
       <w:r>
         <w:rPr>
@@ -869,6 +1194,7 @@
     <w:p>
       <w:pPr>
         <w:pStyle w:val="linhacaso"/>
+        <w:jc w:val="both"/>
       </w:pPr>
       <w:r>
         <w:rPr>
@@ -883,6 +1209,7 @@
     <w:p>
       <w:pPr>
         <w:pStyle w:val="linhacaso"/>
+        <w:jc w:val="both"/>
       </w:pPr>
       <w:r>
         <w:rPr>
@@ -897,6 +1224,7 @@
     <w:p>
       <w:pPr>
         <w:pStyle w:val="linhacaso"/>
+        <w:jc w:val="both"/>
       </w:pPr>
       <w:r>
         <w:rPr>
@@ -911,6 +1239,7 @@
     <w:p>
       <w:pPr>
         <w:pStyle w:val="linhacaso"/>
+        <w:jc w:val="both"/>
       </w:pPr>
       <w:r>
         <w:rPr>
@@ -925,6 +1254,7 @@
     <w:p>
       <w:pPr>
         <w:pStyle w:val="Submenu"/>
+        <w:jc w:val="both"/>
       </w:pPr>
       <w:r>
         <w:t xml:space="preserve">Não funcionais </w:t>
@@ -933,6 +1263,7 @@
     <w:p>
       <w:pPr>
         <w:pStyle w:val="casos"/>
+        <w:jc w:val="both"/>
       </w:pPr>
       <w:r>
         <w:t>[RN</w:t>
@@ -947,6 +1278,7 @@
     <w:p>
       <w:pPr>
         <w:pStyle w:val="linhacaso"/>
+        <w:jc w:val="both"/>
       </w:pPr>
       <w:r>
         <w:rPr>
@@ -961,6 +1293,7 @@
     <w:p>
       <w:pPr>
         <w:pStyle w:val="linhacaso"/>
+        <w:jc w:val="both"/>
       </w:pPr>
       <w:r>
         <w:t>ID(Código de barras) , Descrição, Valor, Quantidade</w:t>
@@ -969,6 +1302,7 @@
     <w:p>
       <w:pPr>
         <w:pStyle w:val="linhacaso"/>
+        <w:jc w:val="both"/>
       </w:pPr>
       <w:r>
         <w:rPr>
@@ -988,11 +1322,13 @@
           <w:numId w:val="0"/>
         </w:numPr>
         <w:ind w:left="792"/>
+        <w:jc w:val="both"/>
       </w:pPr>
     </w:p>
     <w:p>
       <w:pPr>
         <w:pStyle w:val="casos"/>
+        <w:jc w:val="both"/>
       </w:pPr>
       <w:r>
         <w:t>[RN002] Lançamento</w:t>
@@ -1001,6 +1337,7 @@
     <w:p>
       <w:pPr>
         <w:pStyle w:val="linhacaso"/>
+        <w:jc w:val="both"/>
       </w:pPr>
       <w:r>
         <w:rPr>
@@ -1015,6 +1352,7 @@
     <w:p>
       <w:pPr>
         <w:pStyle w:val="linhacaso"/>
+        <w:jc w:val="both"/>
       </w:pPr>
       <w:r>
         <w:t>Tipo se é entrada ou saída, id do produto, quantidade, data.</w:t>
@@ -1023,6 +1361,7 @@
     <w:p>
       <w:pPr>
         <w:pStyle w:val="linhacaso"/>
+        <w:jc w:val="both"/>
       </w:pPr>
       <w:r>
         <w:rPr>
@@ -1042,11 +1381,13 @@
           <w:numId w:val="0"/>
         </w:numPr>
         <w:ind w:left="792"/>
+        <w:jc w:val="both"/>
       </w:pPr>
     </w:p>
     <w:p>
       <w:pPr>
         <w:pStyle w:val="casos"/>
+        <w:jc w:val="both"/>
       </w:pPr>
       <w:r>
         <w:t>[RN003] Relatório de estoque</w:t>
@@ -1055,6 +1396,7 @@
     <w:p>
       <w:pPr>
         <w:pStyle w:val="linhacaso"/>
+        <w:jc w:val="both"/>
       </w:pPr>
       <w:r>
         <w:rPr>
@@ -1069,6 +1411,7 @@
     <w:p>
       <w:pPr>
         <w:pStyle w:val="linhacaso"/>
+        <w:jc w:val="both"/>
       </w:pPr>
       <w:r>
         <w:rPr>
@@ -1083,6 +1426,7 @@
     <w:p>
       <w:pPr>
         <w:pStyle w:val="linhacaso"/>
+        <w:jc w:val="both"/>
       </w:pPr>
       <w:r>
         <w:t>Descrição - Estoque atual</w:t>
@@ -1091,6 +1435,7 @@
     <w:p>
       <w:pPr>
         <w:pStyle w:val="linhacaso"/>
+        <w:jc w:val="both"/>
       </w:pPr>
       <w:r>
         <w:t xml:space="preserve">- No cabeçalho deve consta o nome do sistema e a data da emissão do </w:t>
@@ -1107,6 +1452,7 @@
     <w:p>
       <w:pPr>
         <w:pStyle w:val="linhacaso"/>
+        <w:jc w:val="both"/>
       </w:pPr>
       <w:r>
         <w:rPr>
@@ -1121,11 +1467,13 @@
     <w:p>
       <w:pPr>
         <w:pStyle w:val="linhacaso"/>
+        <w:jc w:val="both"/>
       </w:pPr>
     </w:p>
     <w:p>
       <w:pPr>
         <w:pStyle w:val="casos"/>
+        <w:jc w:val="both"/>
       </w:pPr>
       <w:r>
         <w:t>[RN004] Interface principal</w:t>
@@ -1134,6 +1482,7 @@
     <w:p>
       <w:pPr>
         <w:pStyle w:val="linhacaso"/>
+        <w:jc w:val="both"/>
       </w:pPr>
       <w:r>
         <w:rPr>
@@ -1150,6 +1499,7 @@
         <w:pStyle w:val="linhacaso"/>
         <w:spacing w:after="0"/>
         <w:ind w:left="425"/>
+        <w:jc w:val="both"/>
       </w:pPr>
       <w:r>
         <w:t>Menu</w:t>
@@ -1160,6 +1510,7 @@
         <w:pStyle w:val="linhacaso"/>
         <w:spacing w:after="0"/>
         <w:ind w:left="425"/>
+        <w:jc w:val="both"/>
       </w:pPr>
       <w:r>
         <w:t xml:space="preserve">|-&gt; Cadastro (Efetua </w:t>
@@ -1178,6 +1529,7 @@
         <w:pStyle w:val="linhacaso"/>
         <w:spacing w:after="0"/>
         <w:ind w:left="425"/>
+        <w:jc w:val="both"/>
       </w:pPr>
       <w:r>
         <w:t>|-&gt; Buscar Estoque(Busca pelo estoque de um produto)</w:t>
@@ -1188,6 +1540,7 @@
         <w:pStyle w:val="linhacaso"/>
         <w:spacing w:after="0"/>
         <w:ind w:left="425"/>
+        <w:jc w:val="both"/>
       </w:pPr>
       <w:r>
         <w:t>|-&gt; Relatórios</w:t>
@@ -1198,6 +1551,7 @@
         <w:pStyle w:val="linhacaso"/>
         <w:spacing w:after="0"/>
         <w:ind w:left="425"/>
+        <w:jc w:val="both"/>
       </w:pPr>
       <w:r>
         <w:tab/>
@@ -1209,11 +1563,13 @@
         <w:pStyle w:val="linhacaso"/>
         <w:spacing w:after="0"/>
         <w:ind w:left="425"/>
-      </w:pPr>
-    </w:p>
-    <w:p>
-      <w:pPr>
-        <w:pStyle w:val="linhacaso"/>
+        <w:jc w:val="both"/>
+      </w:pPr>
+    </w:p>
+    <w:p>
+      <w:pPr>
+        <w:pStyle w:val="linhacaso"/>
+        <w:jc w:val="both"/>
       </w:pPr>
       <w:r>
         <w:t>Sair</w:t>
@@ -1222,6 +1578,7 @@
     <w:p>
       <w:pPr>
         <w:pStyle w:val="linhacaso"/>
+        <w:jc w:val="both"/>
         <w:rPr>
           <w:u w:val="single"/>
         </w:rPr>
@@ -1238,17 +1595,232 @@
     </w:p>
     <w:p>
       <w:pPr>
-        <w:pStyle w:val="linhacaso"/>
-      </w:pPr>
-    </w:p>
-    <w:p>
-      <w:pPr>
-        <w:pStyle w:val="linhacaso"/>
-      </w:pPr>
-    </w:p>
-    <w:p>
-      <w:pPr>
-        <w:pStyle w:val="linhacaso"/>
+        <w:pStyle w:val="Paragrafo"/>
+        <w:jc w:val="both"/>
+      </w:pPr>
+    </w:p>
+    <w:p>
+      <w:pPr>
+        <w:pStyle w:val="Paragrafo"/>
+        <w:jc w:val="both"/>
+      </w:pPr>
+    </w:p>
+    <w:p>
+      <w:pPr>
+        <w:pStyle w:val="Paragrafo"/>
+        <w:jc w:val="both"/>
+      </w:pPr>
+    </w:p>
+    <w:p>
+      <w:pPr>
+        <w:pStyle w:val="Menu"/>
+        <w:jc w:val="both"/>
+      </w:pPr>
+      <w:r>
+        <w:lastRenderedPageBreak/>
+        <w:t>Tecnologias</w:t>
+      </w:r>
+    </w:p>
+    <w:p>
+      <w:pPr>
+        <w:pStyle w:val="Paragrafo"/>
+        <w:jc w:val="both"/>
+      </w:pPr>
+      <w:r>
+        <w:t xml:space="preserve">Será usado neste projeto a linguagem de programação Java. Para armazenar os dados usaremos o SGBD </w:t>
+      </w:r>
+      <w:proofErr w:type="spellStart"/>
+      <w:r>
+        <w:t>Posgre</w:t>
+      </w:r>
+      <w:proofErr w:type="spellEnd"/>
+      <w:r>
+        <w:t xml:space="preserve"> e para persistência será usado a </w:t>
+      </w:r>
+      <w:proofErr w:type="spellStart"/>
+      <w:r>
+        <w:t>Fremework</w:t>
+      </w:r>
+      <w:proofErr w:type="spellEnd"/>
+      <w:r>
+        <w:t xml:space="preserve"> </w:t>
+      </w:r>
+      <w:proofErr w:type="spellStart"/>
+      <w:r>
+        <w:t>Hibernate</w:t>
+      </w:r>
+      <w:proofErr w:type="spellEnd"/>
+      <w:r>
+        <w:t xml:space="preserve">. O ambiente da </w:t>
+      </w:r>
+      <w:proofErr w:type="spellStart"/>
+      <w:r>
+        <w:t>view</w:t>
+      </w:r>
+      <w:proofErr w:type="spellEnd"/>
+      <w:r>
+        <w:t xml:space="preserve"> será voltado para desktop. Tudo será feito de modo que o sistema possa ser adaptado para necessidades futuras a condições solicitadas pelo </w:t>
+      </w:r>
+      <w:proofErr w:type="spellStart"/>
+      <w:r>
+        <w:t>clienete</w:t>
+      </w:r>
+      <w:proofErr w:type="spellEnd"/>
+      <w:r>
+        <w:t>.</w:t>
+      </w:r>
+    </w:p>
+    <w:p>
+      <w:pPr>
+        <w:pStyle w:val="Menu"/>
+        <w:jc w:val="both"/>
+      </w:pPr>
+      <w:r>
+        <w:t>Definição das tarefas</w:t>
+      </w:r>
+    </w:p>
+    <w:p>
+      <w:pPr>
+        <w:pStyle w:val="Paragrafo"/>
+        <w:jc w:val="both"/>
+      </w:pPr>
+      <w:r>
+        <w:t>O sistema será dividido entre os membros da equipe as seguintes partes:</w:t>
+      </w:r>
+    </w:p>
+    <w:p>
+      <w:pPr>
+        <w:pStyle w:val="Paragrafo"/>
+        <w:numPr>
+          <w:ilvl w:val="0"/>
+          <w:numId w:val="6"/>
+        </w:numPr>
+        <w:jc w:val="both"/>
+      </w:pPr>
+      <w:r>
+        <w:t xml:space="preserve">Persistência e criação do banco de dados com o uso da Framework </w:t>
+      </w:r>
+      <w:proofErr w:type="spellStart"/>
+      <w:r>
+        <w:t>Hiberate</w:t>
+      </w:r>
+      <w:proofErr w:type="spellEnd"/>
+      <w:r>
+        <w:t xml:space="preserve"> e o SGBD </w:t>
+      </w:r>
+      <w:proofErr w:type="spellStart"/>
+      <w:r>
+        <w:t>Postgres</w:t>
+      </w:r>
+      <w:proofErr w:type="spellEnd"/>
+      <w:r>
+        <w:t>;</w:t>
+      </w:r>
+    </w:p>
+    <w:p>
+      <w:pPr>
+        <w:pStyle w:val="Paragrafo"/>
+        <w:numPr>
+          <w:ilvl w:val="0"/>
+          <w:numId w:val="6"/>
+        </w:numPr>
+        <w:jc w:val="both"/>
+      </w:pPr>
+      <w:r>
+        <w:t>Implementação das classes de regra de negócio;</w:t>
+      </w:r>
+    </w:p>
+    <w:p>
+      <w:pPr>
+        <w:pStyle w:val="Paragrafo"/>
+        <w:numPr>
+          <w:ilvl w:val="0"/>
+          <w:numId w:val="6"/>
+        </w:numPr>
+        <w:jc w:val="both"/>
+      </w:pPr>
+      <w:r>
+        <w:t xml:space="preserve">Implementação da </w:t>
+      </w:r>
+      <w:proofErr w:type="spellStart"/>
+      <w:r>
+        <w:t>View</w:t>
+      </w:r>
+      <w:proofErr w:type="spellEnd"/>
+      <w:r>
+        <w:t xml:space="preserve"> para ambiente desktop;</w:t>
+      </w:r>
+    </w:p>
+    <w:p>
+      <w:pPr>
+        <w:pStyle w:val="Paragrafo"/>
+        <w:jc w:val="both"/>
+      </w:pPr>
+      <w:r>
+        <w:t xml:space="preserve">Utilizando a máxima do padrão MVC, a primeira e segunda etapa deve estar encapsulada e transparente de maneira que a terceira etapa a </w:t>
+      </w:r>
+      <w:proofErr w:type="spellStart"/>
+      <w:r>
+        <w:t>View</w:t>
+      </w:r>
+      <w:proofErr w:type="spellEnd"/>
+      <w:r>
+        <w:t xml:space="preserve"> não tenha conhecimento de como o processo se dá.</w:t>
+      </w:r>
+    </w:p>
+    <w:p>
+      <w:pPr>
+        <w:pStyle w:val="Menu"/>
+      </w:pPr>
+      <w:r>
+        <w:t>Entidades</w:t>
+      </w:r>
+    </w:p>
+    <w:p>
+      <w:pPr>
+        <w:pStyle w:val="Menu"/>
+        <w:numPr>
+          <w:ilvl w:val="0"/>
+          <w:numId w:val="0"/>
+        </w:numPr>
+        <w:ind w:left="360"/>
+      </w:pPr>
+      <w:r>
+        <w:object w:dxaOrig="12511" w:dyaOrig="4216">
+          <v:shapetype id="_x0000_t75" coordsize="21600,21600" o:spt="75" o:preferrelative="t" path="m@4@5l@4@11@9@11@9@5xe" filled="f" stroked="f">
+            <v:stroke joinstyle="miter"/>
+            <v:formulas>
+              <v:f eqn="if lineDrawn pixelLineWidth 0"/>
+              <v:f eqn="sum @0 1 0"/>
+              <v:f eqn="sum 0 0 @1"/>
+              <v:f eqn="prod @2 1 2"/>
+              <v:f eqn="prod @3 21600 pixelWidth"/>
+              <v:f eqn="prod @3 21600 pixelHeight"/>
+              <v:f eqn="sum @0 0 1"/>
+              <v:f eqn="prod @6 1 2"/>
+              <v:f eqn="prod @7 21600 pixelWidth"/>
+              <v:f eqn="sum @8 21600 0"/>
+              <v:f eqn="prod @7 21600 pixelHeight"/>
+              <v:f eqn="sum @10 21600 0"/>
+            </v:formulas>
+            <v:path o:extrusionok="f" gradientshapeok="t" o:connecttype="rect"/>
+            <o:lock v:ext="edit" aspectratio="t"/>
+          </v:shapetype>
+          <v:shape id="_x0000_i1025" type="#_x0000_t75" style="width:424.45pt;height:143.15pt" o:ole="">
+            <v:imagedata r:id="rId5" o:title=""/>
+          </v:shape>
+          <o:OLEObject Type="Embed" ProgID="Visio.Drawing.15" ShapeID="_x0000_i1025" DrawAspect="Content" ObjectID="_1527249031" r:id="rId6"/>
+        </w:object>
+      </w:r>
+    </w:p>
+    <w:p>
+      <w:pPr>
+        <w:pStyle w:val="Menu"/>
+        <w:numPr>
+          <w:ilvl w:val="0"/>
+          <w:numId w:val="0"/>
+        </w:numPr>
+        <w:ind w:left="360"/>
       </w:pPr>
     </w:p>
     <w:sectPr>
@@ -1533,6 +2105,119 @@
     </w:lvl>
   </w:abstractNum>
   <w:abstractNum w:abstractNumId="3">
+    <w:nsid w:val="2FFE6367"/>
+    <w:multiLevelType w:val="hybridMultilevel"/>
+    <w:tmpl w:val="5818F0FA"/>
+    <w:lvl w:ilvl="0" w:tplc="04160001">
+      <w:start w:val="1"/>
+      <w:numFmt w:val="bullet"/>
+      <w:lvlText w:val=""/>
+      <w:lvlJc w:val="left"/>
+      <w:pPr>
+        <w:ind w:left="2461" w:hanging="360"/>
+      </w:pPr>
+      <w:rPr>
+        <w:rFonts w:ascii="Symbol" w:hAnsi="Symbol" w:hint="default"/>
+      </w:rPr>
+    </w:lvl>
+    <w:lvl w:ilvl="1" w:tplc="04160003" w:tentative="1">
+      <w:start w:val="1"/>
+      <w:numFmt w:val="bullet"/>
+      <w:lvlText w:val="o"/>
+      <w:lvlJc w:val="left"/>
+      <w:pPr>
+        <w:ind w:left="3181" w:hanging="360"/>
+      </w:pPr>
+      <w:rPr>
+        <w:rFonts w:ascii="Courier New" w:hAnsi="Courier New" w:cs="Courier New" w:hint="default"/>
+      </w:rPr>
+    </w:lvl>
+    <w:lvl w:ilvl="2" w:tplc="04160005" w:tentative="1">
+      <w:start w:val="1"/>
+      <w:numFmt w:val="bullet"/>
+      <w:lvlText w:val=""/>
+      <w:lvlJc w:val="left"/>
+      <w:pPr>
+        <w:ind w:left="3901" w:hanging="360"/>
+      </w:pPr>
+      <w:rPr>
+        <w:rFonts w:ascii="Wingdings" w:hAnsi="Wingdings" w:hint="default"/>
+      </w:rPr>
+    </w:lvl>
+    <w:lvl w:ilvl="3" w:tplc="04160001" w:tentative="1">
+      <w:start w:val="1"/>
+      <w:numFmt w:val="bullet"/>
+      <w:lvlText w:val=""/>
+      <w:lvlJc w:val="left"/>
+      <w:pPr>
+        <w:ind w:left="4621" w:hanging="360"/>
+      </w:pPr>
+      <w:rPr>
+        <w:rFonts w:ascii="Symbol" w:hAnsi="Symbol" w:hint="default"/>
+      </w:rPr>
+    </w:lvl>
+    <w:lvl w:ilvl="4" w:tplc="04160003" w:tentative="1">
+      <w:start w:val="1"/>
+      <w:numFmt w:val="bullet"/>
+      <w:lvlText w:val="o"/>
+      <w:lvlJc w:val="left"/>
+      <w:pPr>
+        <w:ind w:left="5341" w:hanging="360"/>
+      </w:pPr>
+      <w:rPr>
+        <w:rFonts w:ascii="Courier New" w:hAnsi="Courier New" w:cs="Courier New" w:hint="default"/>
+      </w:rPr>
+    </w:lvl>
+    <w:lvl w:ilvl="5" w:tplc="04160005" w:tentative="1">
+      <w:start w:val="1"/>
+      <w:numFmt w:val="bullet"/>
+      <w:lvlText w:val=""/>
+      <w:lvlJc w:val="left"/>
+      <w:pPr>
+        <w:ind w:left="6061" w:hanging="360"/>
+      </w:pPr>
+      <w:rPr>
+        <w:rFonts w:ascii="Wingdings" w:hAnsi="Wingdings" w:hint="default"/>
+      </w:rPr>
+    </w:lvl>
+    <w:lvl w:ilvl="6" w:tplc="04160001" w:tentative="1">
+      <w:start w:val="1"/>
+      <w:numFmt w:val="bullet"/>
+      <w:lvlText w:val=""/>
+      <w:lvlJc w:val="left"/>
+      <w:pPr>
+        <w:ind w:left="6781" w:hanging="360"/>
+      </w:pPr>
+      <w:rPr>
+        <w:rFonts w:ascii="Symbol" w:hAnsi="Symbol" w:hint="default"/>
+      </w:rPr>
+    </w:lvl>
+    <w:lvl w:ilvl="7" w:tplc="04160003" w:tentative="1">
+      <w:start w:val="1"/>
+      <w:numFmt w:val="bullet"/>
+      <w:lvlText w:val="o"/>
+      <w:lvlJc w:val="left"/>
+      <w:pPr>
+        <w:ind w:left="7501" w:hanging="360"/>
+      </w:pPr>
+      <w:rPr>
+        <w:rFonts w:ascii="Courier New" w:hAnsi="Courier New" w:cs="Courier New" w:hint="default"/>
+      </w:rPr>
+    </w:lvl>
+    <w:lvl w:ilvl="8" w:tplc="04160005" w:tentative="1">
+      <w:start w:val="1"/>
+      <w:numFmt w:val="bullet"/>
+      <w:lvlText w:val=""/>
+      <w:lvlJc w:val="left"/>
+      <w:pPr>
+        <w:ind w:left="8221" w:hanging="360"/>
+      </w:pPr>
+      <w:rPr>
+        <w:rFonts w:ascii="Wingdings" w:hAnsi="Wingdings" w:hint="default"/>
+      </w:rPr>
+    </w:lvl>
+  </w:abstractNum>
+  <w:abstractNum w:abstractNumId="4">
     <w:nsid w:val="521C3917"/>
     <w:multiLevelType w:val="hybridMultilevel"/>
     <w:tmpl w:val="CC24175E"/>
@@ -1645,7 +2330,7 @@
       </w:rPr>
     </w:lvl>
   </w:abstractNum>
-  <w:abstractNum w:abstractNumId="4">
+  <w:abstractNum w:abstractNumId="5">
     <w:nsid w:val="69DD18DB"/>
     <w:multiLevelType w:val="multilevel"/>
     <w:tmpl w:val="612086C6"/>
@@ -1766,13 +2451,16 @@
     <w:abstractNumId w:val="1"/>
   </w:num>
   <w:num w:numId="3">
-    <w:abstractNumId w:val="3"/>
+    <w:abstractNumId w:val="4"/>
   </w:num>
   <w:num w:numId="4">
     <w:abstractNumId w:val="0"/>
   </w:num>
   <w:num w:numId="5">
-    <w:abstractNumId w:val="4"/>
+    <w:abstractNumId w:val="5"/>
+  </w:num>
+  <w:num w:numId="6">
+    <w:abstractNumId w:val="3"/>
   </w:num>
 </w:numbering>
 </file>

</xml_diff>

<commit_message>
Implementado as regras de negócio de produto e parte da View para desktop
</commit_message>
<xml_diff>
--- a/Visao.docx
+++ b/Visao.docx
@@ -296,10 +296,10 @@
         <w:tblStyle w:val="Tabelacomgrade"/>
         <w:tblW w:w="8645" w:type="dxa"/>
         <w:jc w:val="left"/>
-        <w:tblInd w:w="0" w:type="dxa"/>
+        <w:tblInd w:w="-5" w:type="dxa"/>
         <w:tblCellMar>
           <w:top w:w="0" w:type="dxa"/>
-          <w:left w:w="108" w:type="dxa"/>
+          <w:left w:w="103" w:type="dxa"/>
           <w:bottom w:w="0" w:type="dxa"/>
           <w:right w:w="108" w:type="dxa"/>
         </w:tblCellMar>
@@ -319,7 +319,7 @@
             <w:tcBorders/>
             <w:shd w:fill="auto" w:val="clear"/>
             <w:tcMar>
-              <w:left w:w="108" w:type="dxa"/>
+              <w:left w:w="103" w:type="dxa"/>
             </w:tcMar>
           </w:tcPr>
           <w:p>
@@ -341,7 +341,7 @@
             <w:tcBorders/>
             <w:shd w:fill="auto" w:val="clear"/>
             <w:tcMar>
-              <w:left w:w="108" w:type="dxa"/>
+              <w:left w:w="103" w:type="dxa"/>
             </w:tcMar>
           </w:tcPr>
           <w:p>
@@ -363,7 +363,7 @@
             <w:tcBorders/>
             <w:shd w:fill="auto" w:val="clear"/>
             <w:tcMar>
-              <w:left w:w="108" w:type="dxa"/>
+              <w:left w:w="103" w:type="dxa"/>
             </w:tcMar>
           </w:tcPr>
           <w:p>
@@ -385,7 +385,7 @@
             <w:tcBorders/>
             <w:shd w:fill="auto" w:val="clear"/>
             <w:tcMar>
-              <w:left w:w="108" w:type="dxa"/>
+              <w:left w:w="103" w:type="dxa"/>
             </w:tcMar>
           </w:tcPr>
           <w:p>
@@ -410,7 +410,7 @@
             <w:tcBorders/>
             <w:shd w:fill="auto" w:val="clear"/>
             <w:tcMar>
-              <w:left w:w="108" w:type="dxa"/>
+              <w:left w:w="103" w:type="dxa"/>
             </w:tcMar>
           </w:tcPr>
           <w:p>
@@ -432,7 +432,7 @@
             <w:tcBorders/>
             <w:shd w:fill="auto" w:val="clear"/>
             <w:tcMar>
-              <w:left w:w="108" w:type="dxa"/>
+              <w:left w:w="103" w:type="dxa"/>
             </w:tcMar>
           </w:tcPr>
           <w:p>
@@ -454,7 +454,7 @@
             <w:tcBorders/>
             <w:shd w:fill="auto" w:val="clear"/>
             <w:tcMar>
-              <w:left w:w="108" w:type="dxa"/>
+              <w:left w:w="103" w:type="dxa"/>
             </w:tcMar>
           </w:tcPr>
           <w:p>
@@ -476,7 +476,7 @@
             <w:tcBorders/>
             <w:shd w:fill="auto" w:val="clear"/>
             <w:tcMar>
-              <w:left w:w="108" w:type="dxa"/>
+              <w:left w:w="103" w:type="dxa"/>
             </w:tcMar>
           </w:tcPr>
           <w:p>
@@ -501,7 +501,7 @@
             <w:tcBorders/>
             <w:shd w:fill="auto" w:val="clear"/>
             <w:tcMar>
-              <w:left w:w="108" w:type="dxa"/>
+              <w:left w:w="103" w:type="dxa"/>
             </w:tcMar>
           </w:tcPr>
           <w:p>
@@ -523,7 +523,7 @@
             <w:tcBorders/>
             <w:shd w:fill="auto" w:val="clear"/>
             <w:tcMar>
-              <w:left w:w="108" w:type="dxa"/>
+              <w:left w:w="103" w:type="dxa"/>
             </w:tcMar>
           </w:tcPr>
           <w:p>
@@ -535,7 +535,11 @@
             </w:pPr>
             <w:r>
               <w:rPr/>
-              <w:t>1.0.1</w:t>
+              <w:t>1.0.</w:t>
+            </w:r>
+            <w:r>
+              <w:rPr/>
+              <w:t>1</w:t>
             </w:r>
           </w:p>
         </w:tc>
@@ -545,7 +549,7 @@
             <w:tcBorders/>
             <w:shd w:fill="auto" w:val="clear"/>
             <w:tcMar>
-              <w:left w:w="108" w:type="dxa"/>
+              <w:left w:w="103" w:type="dxa"/>
             </w:tcMar>
           </w:tcPr>
           <w:p>
@@ -567,7 +571,7 @@
             <w:tcBorders/>
             <w:shd w:fill="auto" w:val="clear"/>
             <w:tcMar>
-              <w:left w:w="108" w:type="dxa"/>
+              <w:left w:w="103" w:type="dxa"/>
             </w:tcMar>
           </w:tcPr>
           <w:p>
@@ -592,7 +596,7 @@
             <w:tcBorders/>
             <w:shd w:fill="auto" w:val="clear"/>
             <w:tcMar>
-              <w:left w:w="108" w:type="dxa"/>
+              <w:left w:w="103" w:type="dxa"/>
             </w:tcMar>
           </w:tcPr>
           <w:p>
@@ -604,6 +608,7 @@
             </w:pPr>
             <w:r>
               <w:rPr/>
+              <w:t>13/06/2016</w:t>
             </w:r>
           </w:p>
         </w:tc>
@@ -613,7 +618,7 @@
             <w:tcBorders/>
             <w:shd w:fill="auto" w:val="clear"/>
             <w:tcMar>
-              <w:left w:w="108" w:type="dxa"/>
+              <w:left w:w="103" w:type="dxa"/>
             </w:tcMar>
           </w:tcPr>
           <w:p>
@@ -625,6 +630,7 @@
             </w:pPr>
             <w:r>
               <w:rPr/>
+              <w:t>1.0.2</w:t>
             </w:r>
           </w:p>
         </w:tc>
@@ -634,7 +640,7 @@
             <w:tcBorders/>
             <w:shd w:fill="auto" w:val="clear"/>
             <w:tcMar>
-              <w:left w:w="108" w:type="dxa"/>
+              <w:left w:w="103" w:type="dxa"/>
             </w:tcMar>
           </w:tcPr>
           <w:p>
@@ -646,6 +652,7 @@
             </w:pPr>
             <w:r>
               <w:rPr/>
+              <w:t>Mudaça no drigrama de classes</w:t>
             </w:r>
           </w:p>
         </w:tc>
@@ -655,7 +662,7 @@
             <w:tcBorders/>
             <w:shd w:fill="auto" w:val="clear"/>
             <w:tcMar>
-              <w:left w:w="108" w:type="dxa"/>
+              <w:left w:w="103" w:type="dxa"/>
             </w:tcMar>
           </w:tcPr>
           <w:p>
@@ -667,6 +674,7 @@
             </w:pPr>
             <w:r>
               <w:rPr/>
+              <w:t>Marcus Vinicius</w:t>
             </w:r>
           </w:p>
         </w:tc>
@@ -679,7 +687,7 @@
             <w:tcBorders/>
             <w:shd w:fill="auto" w:val="clear"/>
             <w:tcMar>
-              <w:left w:w="108" w:type="dxa"/>
+              <w:left w:w="103" w:type="dxa"/>
             </w:tcMar>
           </w:tcPr>
           <w:p>
@@ -700,7 +708,7 @@
             <w:tcBorders/>
             <w:shd w:fill="auto" w:val="clear"/>
             <w:tcMar>
-              <w:left w:w="108" w:type="dxa"/>
+              <w:left w:w="103" w:type="dxa"/>
             </w:tcMar>
           </w:tcPr>
           <w:p>
@@ -721,7 +729,7 @@
             <w:tcBorders/>
             <w:shd w:fill="auto" w:val="clear"/>
             <w:tcMar>
-              <w:left w:w="108" w:type="dxa"/>
+              <w:left w:w="103" w:type="dxa"/>
             </w:tcMar>
           </w:tcPr>
           <w:p>
@@ -742,7 +750,7 @@
             <w:tcBorders/>
             <w:shd w:fill="auto" w:val="clear"/>
             <w:tcMar>
-              <w:left w:w="108" w:type="dxa"/>
+              <w:left w:w="103" w:type="dxa"/>
             </w:tcMar>
           </w:tcPr>
           <w:p>
@@ -766,7 +774,7 @@
             <w:tcBorders/>
             <w:shd w:fill="auto" w:val="clear"/>
             <w:tcMar>
-              <w:left w:w="108" w:type="dxa"/>
+              <w:left w:w="103" w:type="dxa"/>
             </w:tcMar>
           </w:tcPr>
           <w:p>
@@ -787,7 +795,7 @@
             <w:tcBorders/>
             <w:shd w:fill="auto" w:val="clear"/>
             <w:tcMar>
-              <w:left w:w="108" w:type="dxa"/>
+              <w:left w:w="103" w:type="dxa"/>
             </w:tcMar>
           </w:tcPr>
           <w:p>
@@ -808,7 +816,7 @@
             <w:tcBorders/>
             <w:shd w:fill="auto" w:val="clear"/>
             <w:tcMar>
-              <w:left w:w="108" w:type="dxa"/>
+              <w:left w:w="103" w:type="dxa"/>
             </w:tcMar>
           </w:tcPr>
           <w:p>
@@ -829,7 +837,7 @@
             <w:tcBorders/>
             <w:shd w:fill="auto" w:val="clear"/>
             <w:tcMar>
-              <w:left w:w="108" w:type="dxa"/>
+              <w:left w:w="103" w:type="dxa"/>
             </w:tcMar>
           </w:tcPr>
           <w:p>
@@ -2605,6 +2613,7 @@
       </w:pPr>
       <w:rPr>
         <w:rFonts w:ascii="Symbol" w:hAnsi="Symbol" w:cs="Symbol" w:hint="default"/>
+        <w:rFonts w:cs="Symbol"/>
       </w:rPr>
     </w:lvl>
     <w:lvl w:ilvl="1">
@@ -2630,6 +2639,7 @@
       </w:pPr>
       <w:rPr>
         <w:rFonts w:ascii="Wingdings" w:hAnsi="Wingdings" w:cs="Wingdings" w:hint="default"/>
+        <w:rFonts w:cs="Wingdings"/>
       </w:rPr>
     </w:lvl>
     <w:lvl w:ilvl="3">
@@ -2642,6 +2652,7 @@
       </w:pPr>
       <w:rPr>
         <w:rFonts w:ascii="Symbol" w:hAnsi="Symbol" w:cs="Symbol" w:hint="default"/>
+        <w:rFonts w:cs="Symbol"/>
       </w:rPr>
     </w:lvl>
     <w:lvl w:ilvl="4">
@@ -2667,6 +2678,7 @@
       </w:pPr>
       <w:rPr>
         <w:rFonts w:ascii="Wingdings" w:hAnsi="Wingdings" w:cs="Wingdings" w:hint="default"/>
+        <w:rFonts w:cs="Wingdings"/>
       </w:rPr>
     </w:lvl>
     <w:lvl w:ilvl="6">
@@ -2679,6 +2691,7 @@
       </w:pPr>
       <w:rPr>
         <w:rFonts w:ascii="Symbol" w:hAnsi="Symbol" w:cs="Symbol" w:hint="default"/>
+        <w:rFonts w:cs="Symbol"/>
       </w:rPr>
     </w:lvl>
     <w:lvl w:ilvl="7">
@@ -2704,6 +2717,7 @@
       </w:pPr>
       <w:rPr>
         <w:rFonts w:ascii="Wingdings" w:hAnsi="Wingdings" w:cs="Wingdings" w:hint="default"/>
+        <w:rFonts w:cs="Wingdings"/>
       </w:rPr>
     </w:lvl>
   </w:abstractNum>
@@ -2844,15 +2858,12 @@
     <w:rPrDefault>
       <w:rPr>
         <w:rFonts w:ascii="Calibri" w:hAnsi="Calibri" w:eastAsia="Calibri" w:cs="" w:asciiTheme="minorHAnsi" w:cstheme="minorBidi" w:eastAsiaTheme="minorHAnsi" w:hAnsiTheme="minorHAnsi"/>
-        <w:sz w:val="22"/>
         <w:szCs w:val="22"/>
         <w:lang w:val="pt-BR" w:eastAsia="en-US" w:bidi="ar-SA"/>
       </w:rPr>
     </w:rPrDefault>
     <w:pPrDefault>
-      <w:pPr>
-        <w:spacing w:lineRule="auto" w:line="276"/>
-      </w:pPr>
+      <w:pPr/>
     </w:pPrDefault>
   </w:docDefaults>
   <w:latentStyles w:defLockedState="0" w:defUIPriority="99" w:defSemiHidden="1" w:defUnhideWhenUsed="1" w:defQFormat="0" w:count="267">
@@ -3007,7 +3018,7 @@
     </w:pPr>
     <w:rPr>
       <w:rFonts w:ascii="Calibri" w:hAnsi="Calibri" w:eastAsia="Calibri" w:cs="" w:asciiTheme="minorHAnsi" w:cstheme="minorBidi" w:eastAsiaTheme="minorHAnsi" w:hAnsiTheme="minorHAnsi"/>
-      <w:color w:val="auto"/>
+      <w:color w:val="00000A"/>
       <w:sz w:val="22"/>
       <w:szCs w:val="22"/>
       <w:lang w:val="pt-BR" w:eastAsia="en-US" w:bidi="ar-SA"/>
@@ -3152,10 +3163,73 @@
       <w:rFonts w:cs="Courier New"/>
     </w:rPr>
   </w:style>
-  <w:style w:type="paragraph" w:styleId="Ttulo">
-    <w:name w:val="Título"/>
+  <w:style w:type="character" w:styleId="ListLabel10">
+    <w:name w:val="ListLabel 10"/>
+    <w:qFormat/>
+    <w:rPr>
+      <w:rFonts w:cs="Symbol"/>
+    </w:rPr>
+  </w:style>
+  <w:style w:type="character" w:styleId="ListLabel11">
+    <w:name w:val="ListLabel 11"/>
+    <w:qFormat/>
+    <w:rPr>
+      <w:rFonts w:cs="Courier New"/>
+    </w:rPr>
+  </w:style>
+  <w:style w:type="character" w:styleId="ListLabel12">
+    <w:name w:val="ListLabel 12"/>
+    <w:qFormat/>
+    <w:rPr>
+      <w:rFonts w:cs="Wingdings"/>
+    </w:rPr>
+  </w:style>
+  <w:style w:type="character" w:styleId="ListLabel13">
+    <w:name w:val="ListLabel 13"/>
+    <w:qFormat/>
+    <w:rPr>
+      <w:rFonts w:cs="Symbol"/>
+    </w:rPr>
+  </w:style>
+  <w:style w:type="character" w:styleId="ListLabel14">
+    <w:name w:val="ListLabel 14"/>
+    <w:qFormat/>
+    <w:rPr>
+      <w:rFonts w:cs="Courier New"/>
+    </w:rPr>
+  </w:style>
+  <w:style w:type="character" w:styleId="ListLabel15">
+    <w:name w:val="ListLabel 15"/>
+    <w:qFormat/>
+    <w:rPr>
+      <w:rFonts w:cs="Wingdings"/>
+    </w:rPr>
+  </w:style>
+  <w:style w:type="character" w:styleId="ListLabel16">
+    <w:name w:val="ListLabel 16"/>
+    <w:qFormat/>
+    <w:rPr>
+      <w:rFonts w:cs="Symbol"/>
+    </w:rPr>
+  </w:style>
+  <w:style w:type="character" w:styleId="ListLabel17">
+    <w:name w:val="ListLabel 17"/>
+    <w:qFormat/>
+    <w:rPr>
+      <w:rFonts w:cs="Courier New"/>
+    </w:rPr>
+  </w:style>
+  <w:style w:type="character" w:styleId="ListLabel18">
+    <w:name w:val="ListLabel 18"/>
+    <w:qFormat/>
+    <w:rPr>
+      <w:rFonts w:cs="Wingdings"/>
+    </w:rPr>
+  </w:style>
+  <w:style w:type="paragraph" w:styleId="Heading">
+    <w:name w:val="Heading"/>
     <w:basedOn w:val="Normal"/>
-    <w:next w:val="Corpodetexto"/>
+    <w:next w:val="TextBody"/>
     <w:qFormat/>
     <w:pPr>
       <w:keepNext/>
@@ -3167,7 +3241,7 @@
       <w:szCs w:val="28"/>
     </w:rPr>
   </w:style>
-  <w:style w:type="paragraph" w:styleId="Corpodetexto">
+  <w:style w:type="paragraph" w:styleId="TextBody">
     <w:name w:val="Body Text"/>
     <w:basedOn w:val="Normal"/>
     <w:pPr>
@@ -3175,15 +3249,15 @@
     </w:pPr>
     <w:rPr/>
   </w:style>
-  <w:style w:type="paragraph" w:styleId="Lista">
+  <w:style w:type="paragraph" w:styleId="List">
     <w:name w:val="List"/>
-    <w:basedOn w:val="Corpodetexto"/>
+    <w:basedOn w:val="TextBody"/>
     <w:pPr/>
     <w:rPr>
       <w:rFonts w:cs="FreeSans"/>
     </w:rPr>
   </w:style>
-  <w:style w:type="paragraph" w:styleId="Legenda">
+  <w:style w:type="paragraph" w:styleId="Caption">
     <w:name w:val="Caption"/>
     <w:basedOn w:val="Normal"/>
     <w:qFormat/>
@@ -3197,6 +3271,31 @@
       <w:iCs/>
       <w:sz w:val="24"/>
       <w:szCs w:val="24"/>
+    </w:rPr>
+  </w:style>
+  <w:style w:type="paragraph" w:styleId="Index">
+    <w:name w:val="Index"/>
+    <w:basedOn w:val="Normal"/>
+    <w:qFormat/>
+    <w:pPr>
+      <w:suppressLineNumbers/>
+    </w:pPr>
+    <w:rPr>
+      <w:rFonts w:cs="FreeSans"/>
+    </w:rPr>
+  </w:style>
+  <w:style w:type="paragraph" w:styleId="Ttulo">
+    <w:name w:val="Título"/>
+    <w:basedOn w:val="Normal"/>
+    <w:qFormat/>
+    <w:pPr>
+      <w:keepNext/>
+      <w:spacing w:before="240" w:after="120"/>
+    </w:pPr>
+    <w:rPr>
+      <w:rFonts w:ascii="Liberation Sans" w:hAnsi="Liberation Sans" w:eastAsia="Noto Sans CJK SC Regular" w:cs="FreeSans"/>
+      <w:sz w:val="28"/>
+      <w:szCs w:val="28"/>
     </w:rPr>
   </w:style>
   <w:style w:type="paragraph" w:styleId="Ndice">

</xml_diff>